<commit_message>
Add initial setup for chat applications and backend services
</commit_message>
<xml_diff>
--- a/BackEnd Engineering/UEMS---CC/Proposal (1).docx
+++ b/BackEnd Engineering/UEMS---CC/Proposal (1).docx
@@ -26,6 +26,7 @@
           <w:szCs w:val="32"/>
         </w:rPr>
       </w:pPr>
+      <w:proofErr w:type="spellStart"/>
       <w:r>
         <w:rPr>
           <w:b/>
@@ -33,8 +34,9 @@
           <w:sz w:val="32"/>
           <w:szCs w:val="32"/>
         </w:rPr>
-        <w:t>Campus Connect</w:t>
-      </w:r>
+        <w:t>DocEase</w:t>
+      </w:r>
+      <w:proofErr w:type="spellEnd"/>
     </w:p>
     <w:p>
       <w:pPr>
@@ -108,13 +110,7 @@
         <w:rPr>
           <w:sz w:val="24"/>
         </w:rPr>
-        <w:t>In a university setting, students, faculty, and clubs often face challenges in communication, event management and academic tracking. The lack of unified platform leads to fragmented information, inefficient processes and reduced engagement. The University Engagement and Management System (UEMS) aims to address these issues by providing an integrated platform that enhances interaction, event management, academic tracking for all university stakeholders</w:t>
-      </w:r>
-      <w:r>
-        <w:rPr>
-          <w:sz w:val="24"/>
-        </w:rPr>
-        <w:t>.</w:t>
+        <w:t>Patients often face difficulties in scheduling medical appointments, resulting in delays and miscommunication, while healthcare providers struggle to manage bookings efficiently. This project aims to create a full-stack doctor appointment booking system using the MERN stack to streamline the scheduling process, allowing patients to book, view, and track appointments easily and enabling doctors to manage their availability and schedules effectively. The system seeks to improve patient satisfaction, reduce wait times, and enhance communication between patients and healthcare providers.</w:t>
       </w:r>
     </w:p>
     <w:p>
@@ -467,8 +463,22 @@
               <w:rPr>
                 <w:sz w:val="24"/>
               </w:rPr>
-              <w:t>4 hrs</w:t>
+              <w:t>5</w:t>
             </w:r>
+            <w:r>
+              <w:rPr>
+                <w:sz w:val="24"/>
+              </w:rPr>
+              <w:t xml:space="preserve"> </w:t>
+            </w:r>
+            <w:proofErr w:type="spellStart"/>
+            <w:r>
+              <w:rPr>
+                <w:sz w:val="24"/>
+              </w:rPr>
+              <w:t>hrs</w:t>
+            </w:r>
+            <w:proofErr w:type="spellEnd"/>
           </w:p>
         </w:tc>
         <w:tc>
@@ -493,6 +503,12 @@
                 <w:sz w:val="24"/>
               </w:rPr>
               <w:t>Project Discussion</w:t>
+            </w:r>
+            <w:r>
+              <w:rPr>
+                <w:sz w:val="24"/>
+              </w:rPr>
+              <w:t xml:space="preserve"> &amp; Setup</w:t>
             </w:r>
           </w:p>
         </w:tc>
@@ -547,8 +563,22 @@
               <w:rPr>
                 <w:sz w:val="24"/>
               </w:rPr>
-              <w:t>10 hrs</w:t>
+              <w:t>10</w:t>
             </w:r>
+            <w:r>
+              <w:rPr>
+                <w:sz w:val="24"/>
+              </w:rPr>
+              <w:t xml:space="preserve"> </w:t>
+            </w:r>
+            <w:proofErr w:type="spellStart"/>
+            <w:r>
+              <w:rPr>
+                <w:sz w:val="24"/>
+              </w:rPr>
+              <w:t>hrs</w:t>
+            </w:r>
+            <w:proofErr w:type="spellEnd"/>
           </w:p>
         </w:tc>
         <w:tc>
@@ -572,7 +602,7 @@
               <w:rPr>
                 <w:sz w:val="24"/>
               </w:rPr>
-              <w:t>Initial UI Design &amp; Setup</w:t>
+              <w:t>Profile Management</w:t>
             </w:r>
           </w:p>
         </w:tc>
@@ -627,8 +657,22 @@
               <w:rPr>
                 <w:sz w:val="24"/>
               </w:rPr>
-              <w:t>2 hrs</w:t>
+              <w:t>5</w:t>
             </w:r>
+            <w:r>
+              <w:rPr>
+                <w:sz w:val="24"/>
+              </w:rPr>
+              <w:t xml:space="preserve"> </w:t>
+            </w:r>
+            <w:proofErr w:type="spellStart"/>
+            <w:r>
+              <w:rPr>
+                <w:sz w:val="24"/>
+              </w:rPr>
+              <w:t>hrs</w:t>
+            </w:r>
+            <w:proofErr w:type="spellEnd"/>
           </w:p>
         </w:tc>
         <w:tc>
@@ -652,7 +696,7 @@
               <w:rPr>
                 <w:sz w:val="24"/>
               </w:rPr>
-              <w:t>Login Page &amp; Role Bases UI</w:t>
+              <w:t>Appointment Booking</w:t>
             </w:r>
           </w:p>
         </w:tc>
@@ -707,8 +751,22 @@
               <w:rPr>
                 <w:sz w:val="24"/>
               </w:rPr>
-              <w:t>6 hrs</w:t>
+              <w:t>3</w:t>
             </w:r>
+            <w:r>
+              <w:rPr>
+                <w:sz w:val="24"/>
+              </w:rPr>
+              <w:t xml:space="preserve"> </w:t>
+            </w:r>
+            <w:proofErr w:type="spellStart"/>
+            <w:r>
+              <w:rPr>
+                <w:sz w:val="24"/>
+              </w:rPr>
+              <w:t>hrs</w:t>
+            </w:r>
+            <w:proofErr w:type="spellEnd"/>
           </w:p>
         </w:tc>
         <w:tc>
@@ -732,7 +790,7 @@
               <w:rPr>
                 <w:sz w:val="24"/>
               </w:rPr>
-              <w:t>Student Pages UI</w:t>
+              <w:t>Search &amp; Filter</w:t>
             </w:r>
           </w:p>
         </w:tc>
@@ -787,8 +845,22 @@
               <w:rPr>
                 <w:sz w:val="24"/>
               </w:rPr>
-              <w:t>5 hrs</w:t>
+              <w:t>10</w:t>
             </w:r>
+            <w:r>
+              <w:rPr>
+                <w:sz w:val="24"/>
+              </w:rPr>
+              <w:t xml:space="preserve"> </w:t>
+            </w:r>
+            <w:proofErr w:type="spellStart"/>
+            <w:r>
+              <w:rPr>
+                <w:sz w:val="24"/>
+              </w:rPr>
+              <w:t>hrs</w:t>
+            </w:r>
+            <w:proofErr w:type="spellEnd"/>
           </w:p>
         </w:tc>
         <w:tc>
@@ -812,247 +884,13 @@
               <w:rPr>
                 <w:sz w:val="24"/>
               </w:rPr>
-              <w:t>Club Pages UI</w:t>
+              <w:t xml:space="preserve">Database </w:t>
             </w:r>
-          </w:p>
-        </w:tc>
-      </w:tr>
-      <w:tr>
-        <w:trPr>
-          <w:trHeight w:val="338"/>
-        </w:trPr>
-        <w:tc>
-          <w:tcPr>
-            <w:tcW w:w="3043" w:type="dxa"/>
-          </w:tcPr>
-          <w:p>
-            <w:pPr>
-              <w:pStyle w:val="ListParagraph"/>
-              <w:tabs>
-                <w:tab w:val="left" w:pos="961"/>
-              </w:tabs>
-              <w:spacing w:before="13"/>
-              <w:ind w:left="0" w:firstLine="0"/>
-              <w:jc w:val="both"/>
-              <w:rPr>
-                <w:sz w:val="24"/>
-              </w:rPr>
-            </w:pPr>
             <w:r>
               <w:rPr>
                 <w:sz w:val="24"/>
               </w:rPr>
-              <w:t>Week 6</w:t>
-            </w:r>
-          </w:p>
-        </w:tc>
-        <w:tc>
-          <w:tcPr>
-            <w:tcW w:w="3044" w:type="dxa"/>
-          </w:tcPr>
-          <w:p>
-            <w:pPr>
-              <w:pStyle w:val="ListParagraph"/>
-              <w:tabs>
-                <w:tab w:val="left" w:pos="961"/>
-              </w:tabs>
-              <w:spacing w:before="13"/>
-              <w:ind w:left="0" w:firstLine="0"/>
-              <w:jc w:val="both"/>
-              <w:rPr>
-                <w:sz w:val="24"/>
-              </w:rPr>
-            </w:pPr>
-            <w:r>
-              <w:rPr>
-                <w:sz w:val="24"/>
-              </w:rPr>
-              <w:t>6 hrs</w:t>
-            </w:r>
-          </w:p>
-        </w:tc>
-        <w:tc>
-          <w:tcPr>
-            <w:tcW w:w="3044" w:type="dxa"/>
-          </w:tcPr>
-          <w:p>
-            <w:pPr>
-              <w:pStyle w:val="ListParagraph"/>
-              <w:tabs>
-                <w:tab w:val="left" w:pos="961"/>
-              </w:tabs>
-              <w:spacing w:before="13"/>
-              <w:ind w:left="0" w:firstLine="0"/>
-              <w:jc w:val="both"/>
-              <w:rPr>
-                <w:sz w:val="24"/>
-              </w:rPr>
-            </w:pPr>
-            <w:r>
-              <w:rPr>
-                <w:sz w:val="24"/>
-              </w:rPr>
-              <w:t>Teacher Pages UI</w:t>
-            </w:r>
-          </w:p>
-        </w:tc>
-      </w:tr>
-      <w:tr>
-        <w:trPr>
-          <w:trHeight w:val="338"/>
-        </w:trPr>
-        <w:tc>
-          <w:tcPr>
-            <w:tcW w:w="3043" w:type="dxa"/>
-          </w:tcPr>
-          <w:p>
-            <w:pPr>
-              <w:pStyle w:val="ListParagraph"/>
-              <w:tabs>
-                <w:tab w:val="left" w:pos="961"/>
-              </w:tabs>
-              <w:spacing w:before="13"/>
-              <w:ind w:left="0" w:firstLine="0"/>
-              <w:jc w:val="both"/>
-              <w:rPr>
-                <w:sz w:val="24"/>
-              </w:rPr>
-            </w:pPr>
-            <w:r>
-              <w:rPr>
-                <w:sz w:val="24"/>
-              </w:rPr>
-              <w:t>Week 7</w:t>
-            </w:r>
-          </w:p>
-        </w:tc>
-        <w:tc>
-          <w:tcPr>
-            <w:tcW w:w="3044" w:type="dxa"/>
-          </w:tcPr>
-          <w:p>
-            <w:pPr>
-              <w:pStyle w:val="ListParagraph"/>
-              <w:tabs>
-                <w:tab w:val="left" w:pos="961"/>
-              </w:tabs>
-              <w:spacing w:before="13"/>
-              <w:ind w:left="0" w:firstLine="0"/>
-              <w:jc w:val="both"/>
-              <w:rPr>
-                <w:sz w:val="24"/>
-              </w:rPr>
-            </w:pPr>
-            <w:r>
-              <w:rPr>
-                <w:sz w:val="24"/>
-              </w:rPr>
-              <w:t>3 hrs</w:t>
-            </w:r>
-          </w:p>
-        </w:tc>
-        <w:tc>
-          <w:tcPr>
-            <w:tcW w:w="3044" w:type="dxa"/>
-          </w:tcPr>
-          <w:p>
-            <w:pPr>
-              <w:pStyle w:val="ListParagraph"/>
-              <w:tabs>
-                <w:tab w:val="left" w:pos="961"/>
-              </w:tabs>
-              <w:spacing w:before="13"/>
-              <w:ind w:left="0" w:firstLine="0"/>
-              <w:jc w:val="both"/>
-              <w:rPr>
-                <w:sz w:val="24"/>
-              </w:rPr>
-            </w:pPr>
-            <w:r>
-              <w:rPr>
-                <w:sz w:val="24"/>
-              </w:rPr>
-              <w:t>Admin Pages UI</w:t>
-            </w:r>
-          </w:p>
-        </w:tc>
-      </w:tr>
-      <w:tr>
-        <w:trPr>
-          <w:trHeight w:val="338"/>
-        </w:trPr>
-        <w:tc>
-          <w:tcPr>
-            <w:tcW w:w="3043" w:type="dxa"/>
-          </w:tcPr>
-          <w:p>
-            <w:pPr>
-              <w:pStyle w:val="ListParagraph"/>
-              <w:tabs>
-                <w:tab w:val="left" w:pos="961"/>
-              </w:tabs>
-              <w:spacing w:before="13"/>
-              <w:ind w:left="0" w:firstLine="0"/>
-              <w:jc w:val="both"/>
-              <w:rPr>
-                <w:sz w:val="24"/>
-              </w:rPr>
-            </w:pPr>
-            <w:r>
-              <w:rPr>
-                <w:sz w:val="24"/>
-              </w:rPr>
-              <w:t>Week 8</w:t>
-            </w:r>
-          </w:p>
-        </w:tc>
-        <w:tc>
-          <w:tcPr>
-            <w:tcW w:w="3044" w:type="dxa"/>
-          </w:tcPr>
-          <w:p>
-            <w:pPr>
-              <w:pStyle w:val="ListParagraph"/>
-              <w:tabs>
-                <w:tab w:val="left" w:pos="961"/>
-              </w:tabs>
-              <w:spacing w:before="13"/>
-              <w:ind w:left="0" w:firstLine="0"/>
-              <w:jc w:val="both"/>
-              <w:rPr>
-                <w:sz w:val="24"/>
-              </w:rPr>
-            </w:pPr>
-            <w:r>
-              <w:rPr>
-                <w:sz w:val="24"/>
-              </w:rPr>
-              <w:t>1 hrs</w:t>
-            </w:r>
-          </w:p>
-        </w:tc>
-        <w:tc>
-          <w:tcPr>
-            <w:tcW w:w="3044" w:type="dxa"/>
-          </w:tcPr>
-          <w:p>
-            <w:pPr>
-              <w:pStyle w:val="ListParagraph"/>
-              <w:tabs>
-                <w:tab w:val="left" w:pos="961"/>
-              </w:tabs>
-              <w:spacing w:before="13"/>
-              <w:ind w:left="0" w:firstLine="0"/>
-              <w:jc w:val="both"/>
-              <w:rPr>
-                <w:sz w:val="24"/>
-              </w:rPr>
-            </w:pPr>
-            <w:r>
-              <w:rPr>
-                <w:sz w:val="24"/>
-              </w:rPr>
-              <w:t>Final Touch</w:t>
+              <w:t>Integration</w:t>
             </w:r>
           </w:p>
         </w:tc>
@@ -1206,7 +1044,23 @@
           <w:sz w:val="24"/>
           <w:szCs w:val="24"/>
         </w:rPr>
-        <w:t>Ms. Preenu Mittan</w:t>
+        <w:t xml:space="preserve">Ms. </w:t>
+      </w:r>
+      <w:proofErr w:type="spellStart"/>
+      <w:r>
+        <w:rPr>
+          <w:sz w:val="24"/>
+          <w:szCs w:val="24"/>
+        </w:rPr>
+        <w:t>Preenu</w:t>
+      </w:r>
+      <w:proofErr w:type="spellEnd"/>
+      <w:r>
+        <w:rPr>
+          <w:sz w:val="24"/>
+          <w:szCs w:val="24"/>
+        </w:rPr>
+        <w:t xml:space="preserve"> Mittan</w:t>
       </w:r>
     </w:p>
     <w:p>
@@ -1425,11 +1279,19 @@
           <w:sz w:val="24"/>
         </w:rPr>
       </w:pPr>
-      <w:r>
-        <w:rPr>
-          <w:sz w:val="24"/>
-        </w:rPr>
-        <w:t>Daanushi Sharma</w:t>
+      <w:proofErr w:type="spellStart"/>
+      <w:r>
+        <w:rPr>
+          <w:sz w:val="24"/>
+        </w:rPr>
+        <w:t>Daanushi</w:t>
+      </w:r>
+      <w:proofErr w:type="spellEnd"/>
+      <w:r>
+        <w:rPr>
+          <w:sz w:val="24"/>
+        </w:rPr>
+        <w:t xml:space="preserve"> Sharma</w:t>
       </w:r>
       <w:r>
         <w:rPr>
@@ -1773,16 +1635,32 @@
         <w:ind w:left="1397" w:firstLine="0"/>
         <w:jc w:val="both"/>
         <w:rPr>
-          <w:sz w:val="24"/>
-          <w:szCs w:val="24"/>
-        </w:rPr>
-      </w:pPr>
-      <w:r>
-        <w:rPr>
-          <w:sz w:val="24"/>
-          <w:szCs w:val="24"/>
-        </w:rPr>
-        <w:t>Yes, the project statement results in a product. It is a web-based university engagement and management platform. This product facilitates various functionalities for students, faculty, and clubs within a university setting.</w:t>
+          <w:b/>
+          <w:bCs/>
+          <w:sz w:val="24"/>
+          <w:szCs w:val="24"/>
+        </w:rPr>
+      </w:pPr>
+      <w:r>
+        <w:t xml:space="preserve">Yes, the project statement results in a product: a </w:t>
+      </w:r>
+      <w:r>
+        <w:rPr>
+          <w:rStyle w:val="Strong"/>
+        </w:rPr>
+        <w:t>web-based doctor appointment booking system</w:t>
+      </w:r>
+      <w:r>
+        <w:t xml:space="preserve">. This product would be a </w:t>
+      </w:r>
+      <w:r>
+        <w:rPr>
+          <w:rStyle w:val="Strong"/>
+        </w:rPr>
+        <w:t>full-stack application</w:t>
+      </w:r>
+      <w:r>
+        <w:t xml:space="preserve"> where patients can browse doctors, schedule appointments, and receive notifications, while doctors can manage their schedules and view patient histories. The platform could be used by clinics, hospitals, and healthcare centers to manage appointments, track patient visits, and analyze scheduling data.</w:t>
       </w:r>
     </w:p>
     <w:p>
@@ -1931,158 +1809,32 @@
           <w:sz w:val="24"/>
           <w:szCs w:val="24"/>
         </w:rPr>
-        <w:t>Yes, a prototype can be made. The prototype would be a working version of the web application demonstrating the key features such as:</w:t>
-      </w:r>
-    </w:p>
-    <w:p>
-      <w:pPr>
-        <w:pStyle w:val="ListParagraph"/>
-        <w:numPr>
-          <w:ilvl w:val="0"/>
-          <w:numId w:val="12"/>
-        </w:numPr>
+        <w:t xml:space="preserve">Yes, a prototype can definitely be made for this project. You could develop a </w:t>
+      </w:r>
+      <w:r>
+        <w:rPr>
+          <w:b/>
+          <w:bCs/>
+          <w:sz w:val="24"/>
+          <w:szCs w:val="24"/>
+        </w:rPr>
+        <w:t>functional prototype</w:t>
+      </w:r>
+      <w:r>
+        <w:rPr>
+          <w:sz w:val="24"/>
+          <w:szCs w:val="24"/>
+        </w:rPr>
+        <w:t xml:space="preserve"> with core features like user registration, appointment scheduling, and a simple interface for both patients and doctors. This prototype would allow teachers to evaluate the design, user flow, and basic functionality of the booking system before full development.</w:t>
+      </w:r>
+    </w:p>
+    <w:p>
+      <w:pPr>
+        <w:pStyle w:val="ListParagraph"/>
         <w:tabs>
           <w:tab w:val="left" w:pos="1397"/>
         </w:tabs>
-        <w:jc w:val="both"/>
-        <w:rPr>
-          <w:sz w:val="24"/>
-          <w:szCs w:val="24"/>
-        </w:rPr>
-      </w:pPr>
-      <w:r>
-        <w:rPr>
-          <w:sz w:val="24"/>
-          <w:szCs w:val="24"/>
-        </w:rPr>
-        <w:t xml:space="preserve">User authentication (students, faculty, clubs) </w:t>
-      </w:r>
-    </w:p>
-    <w:p>
-      <w:pPr>
-        <w:pStyle w:val="ListParagraph"/>
-        <w:numPr>
-          <w:ilvl w:val="0"/>
-          <w:numId w:val="12"/>
-        </w:numPr>
-        <w:tabs>
-          <w:tab w:val="left" w:pos="1397"/>
-        </w:tabs>
-        <w:jc w:val="both"/>
-        <w:rPr>
-          <w:sz w:val="24"/>
-          <w:szCs w:val="24"/>
-        </w:rPr>
-      </w:pPr>
-      <w:r>
-        <w:rPr>
-          <w:sz w:val="24"/>
-          <w:szCs w:val="24"/>
-        </w:rPr>
-        <w:t xml:space="preserve">Event management (creating, joining, viewing events) </w:t>
-      </w:r>
-    </w:p>
-    <w:p>
-      <w:pPr>
-        <w:pStyle w:val="ListParagraph"/>
-        <w:numPr>
-          <w:ilvl w:val="0"/>
-          <w:numId w:val="12"/>
-        </w:numPr>
-        <w:tabs>
-          <w:tab w:val="left" w:pos="1397"/>
-        </w:tabs>
-        <w:jc w:val="both"/>
-        <w:rPr>
-          <w:sz w:val="24"/>
-          <w:szCs w:val="24"/>
-        </w:rPr>
-      </w:pPr>
-      <w:r>
-        <w:rPr>
-          <w:sz w:val="24"/>
-          <w:szCs w:val="24"/>
-        </w:rPr>
-        <w:t xml:space="preserve">Quiz management (uploading, taking quizzes) </w:t>
-      </w:r>
-    </w:p>
-    <w:p>
-      <w:pPr>
-        <w:pStyle w:val="ListParagraph"/>
-        <w:numPr>
-          <w:ilvl w:val="0"/>
-          <w:numId w:val="12"/>
-        </w:numPr>
-        <w:tabs>
-          <w:tab w:val="left" w:pos="1397"/>
-        </w:tabs>
-        <w:jc w:val="both"/>
-        <w:rPr>
-          <w:sz w:val="24"/>
-          <w:szCs w:val="24"/>
-        </w:rPr>
-      </w:pPr>
-      <w:r>
-        <w:rPr>
-          <w:sz w:val="24"/>
-          <w:szCs w:val="24"/>
-        </w:rPr>
-        <w:t xml:space="preserve">Attendance tracking </w:t>
-      </w:r>
-    </w:p>
-    <w:p>
-      <w:pPr>
-        <w:pStyle w:val="ListParagraph"/>
-        <w:numPr>
-          <w:ilvl w:val="0"/>
-          <w:numId w:val="12"/>
-        </w:numPr>
-        <w:tabs>
-          <w:tab w:val="left" w:pos="1397"/>
-        </w:tabs>
-        <w:jc w:val="both"/>
-        <w:rPr>
-          <w:sz w:val="24"/>
-          <w:szCs w:val="24"/>
-        </w:rPr>
-      </w:pPr>
-      <w:r>
-        <w:rPr>
-          <w:sz w:val="24"/>
-          <w:szCs w:val="24"/>
-        </w:rPr>
-        <w:t xml:space="preserve">Profile management </w:t>
-      </w:r>
-    </w:p>
-    <w:p>
-      <w:pPr>
-        <w:pStyle w:val="ListParagraph"/>
-        <w:numPr>
-          <w:ilvl w:val="0"/>
-          <w:numId w:val="12"/>
-        </w:numPr>
-        <w:tabs>
-          <w:tab w:val="left" w:pos="1397"/>
-        </w:tabs>
-        <w:jc w:val="both"/>
-        <w:rPr>
-          <w:sz w:val="24"/>
-          <w:szCs w:val="24"/>
-        </w:rPr>
-      </w:pPr>
-      <w:r>
-        <w:rPr>
-          <w:sz w:val="24"/>
-          <w:szCs w:val="24"/>
-        </w:rPr>
-        <w:t>Club activities and management</w:t>
-      </w:r>
-    </w:p>
-    <w:p>
-      <w:pPr>
-        <w:tabs>
-          <w:tab w:val="left" w:pos="1397"/>
-        </w:tabs>
+        <w:ind w:left="1397" w:firstLine="0"/>
         <w:jc w:val="both"/>
         <w:rPr>
           <w:b/>
@@ -2416,7 +2168,14 @@
           <w:sz w:val="24"/>
           <w:szCs w:val="24"/>
         </w:rPr>
-        <w:t>Authentication and Authorization: Implementing secure login and role-based access control</w:t>
+        <w:t xml:space="preserve">Authentication and Authorization: </w:t>
+      </w:r>
+      <w:r>
+        <w:rPr>
+          <w:sz w:val="24"/>
+          <w:szCs w:val="24"/>
+        </w:rPr>
+        <w:t>To securely manage patient and doctor logins, ensuring data privacy.</w:t>
       </w:r>
     </w:p>
     <w:p>
@@ -2441,7 +2200,21 @@
           <w:sz w:val="24"/>
           <w:szCs w:val="24"/>
         </w:rPr>
-        <w:t xml:space="preserve">Event Management: Creating and managing events </w:t>
+        <w:t>Real-Time Notifications</w:t>
+      </w:r>
+      <w:r>
+        <w:rPr>
+          <w:sz w:val="24"/>
+          <w:szCs w:val="24"/>
+        </w:rPr>
+        <w:t>:</w:t>
+      </w:r>
+      <w:r>
+        <w:rPr>
+          <w:sz w:val="24"/>
+          <w:szCs w:val="24"/>
+        </w:rPr>
+        <w:t xml:space="preserve"> For sending appointment reminders and updates to users.</w:t>
       </w:r>
     </w:p>
     <w:p>
@@ -2466,7 +2239,21 @@
           <w:sz w:val="24"/>
           <w:szCs w:val="24"/>
         </w:rPr>
-        <w:t xml:space="preserve">Quiz and Attendance Management: Uploading quizzes and tracking attendance </w:t>
+        <w:t>Scheduling and Time Management</w:t>
+      </w:r>
+      <w:r>
+        <w:rPr>
+          <w:sz w:val="24"/>
+          <w:szCs w:val="24"/>
+        </w:rPr>
+        <w:t>:</w:t>
+      </w:r>
+      <w:r>
+        <w:rPr>
+          <w:sz w:val="24"/>
+          <w:szCs w:val="24"/>
+        </w:rPr>
+        <w:t xml:space="preserve"> To enable doctors to manage their availability and prevent double-booking.</w:t>
       </w:r>
     </w:p>
     <w:p>
@@ -2856,7 +2643,14 @@
           <w:sz w:val="24"/>
           <w:szCs w:val="24"/>
         </w:rPr>
-        <w:t xml:space="preserve">Authentication: Implementing secure login and role management </w:t>
+        <w:t>Authentication</w:t>
+      </w:r>
+      <w:r>
+        <w:rPr>
+          <w:sz w:val="24"/>
+          <w:szCs w:val="24"/>
+        </w:rPr>
+        <w:t xml:space="preserve"> To securely manage patient and doctor logins, ensuring data privacy.</w:t>
       </w:r>
     </w:p>
     <w:p>
@@ -2882,7 +2676,21 @@
           <w:sz w:val="24"/>
           <w:szCs w:val="24"/>
         </w:rPr>
-        <w:t xml:space="preserve">Real-Time Features: Developing the real-time chat functionality </w:t>
+        <w:t>Real-Time Notifications</w:t>
+      </w:r>
+      <w:r>
+        <w:rPr>
+          <w:sz w:val="24"/>
+          <w:szCs w:val="24"/>
+        </w:rPr>
+        <w:t>:</w:t>
+      </w:r>
+      <w:r>
+        <w:rPr>
+          <w:sz w:val="24"/>
+          <w:szCs w:val="24"/>
+        </w:rPr>
+        <w:t xml:space="preserve"> For sending appointment reminders and updates to users.</w:t>
       </w:r>
     </w:p>
     <w:p>
@@ -2893,22 +2701,35 @@
           <w:numId w:val="11"/>
         </w:numPr>
         <w:tabs>
-          <w:tab w:val="left" w:pos="1398"/>
-        </w:tabs>
-        <w:spacing w:before="40" w:line="276" w:lineRule="auto"/>
-        <w:ind w:right="1463"/>
-        <w:jc w:val="both"/>
-        <w:rPr>
-          <w:sz w:val="24"/>
-          <w:szCs w:val="24"/>
-        </w:rPr>
-      </w:pPr>
-      <w:r>
-        <w:rPr>
-          <w:sz w:val="24"/>
-          <w:szCs w:val="24"/>
-        </w:rPr>
-        <w:t xml:space="preserve">Event and Quiz Management: Creating the logic for event creation, joining, and quiz management </w:t>
+          <w:tab w:val="left" w:pos="1397"/>
+        </w:tabs>
+        <w:spacing w:before="43"/>
+        <w:jc w:val="both"/>
+        <w:rPr>
+          <w:sz w:val="24"/>
+          <w:szCs w:val="24"/>
+        </w:rPr>
+      </w:pPr>
+      <w:r>
+        <w:rPr>
+          <w:sz w:val="24"/>
+          <w:szCs w:val="24"/>
+        </w:rPr>
+        <w:t>Scheduling and Time Management</w:t>
+      </w:r>
+      <w:r>
+        <w:rPr>
+          <w:sz w:val="24"/>
+          <w:szCs w:val="24"/>
+        </w:rPr>
+        <w:t>:</w:t>
+      </w:r>
+      <w:r>
+        <w:rPr>
+          <w:sz w:val="24"/>
+          <w:szCs w:val="24"/>
+        </w:rPr>
+        <w:t xml:space="preserve"> To enable doctors to manage their availability and prevent double-booking.</w:t>
       </w:r>
     </w:p>
     <w:p>
@@ -3271,7 +3092,7 @@
                 <w:sz w:val="24"/>
                 <w:szCs w:val="24"/>
               </w:rPr>
-              <w:t>EJS</w:t>
+              <w:t>React</w:t>
             </w:r>
           </w:p>
         </w:tc>
@@ -4536,7 +4357,25 @@
           <w:sz w:val="24"/>
           <w:szCs w:val="24"/>
         </w:rPr>
-        <w:t>Package Manager: npm (included with Node.js installation from Node.js)</w:t>
+        <w:t xml:space="preserve">Package Manager: </w:t>
+      </w:r>
+      <w:proofErr w:type="spellStart"/>
+      <w:r>
+        <w:rPr>
+          <w:bCs/>
+          <w:sz w:val="24"/>
+          <w:szCs w:val="24"/>
+        </w:rPr>
+        <w:t>npm</w:t>
+      </w:r>
+      <w:proofErr w:type="spellEnd"/>
+      <w:r>
+        <w:rPr>
+          <w:bCs/>
+          <w:sz w:val="24"/>
+          <w:szCs w:val="24"/>
+        </w:rPr>
+        <w:t xml:space="preserve"> (included with Node.js installation from Node.js)</w:t>
       </w:r>
     </w:p>
     <w:p>
@@ -4557,6 +4396,7 @@
           <w:szCs w:val="24"/>
         </w:rPr>
       </w:pPr>
+      <w:proofErr w:type="spellStart"/>
       <w:r>
         <w:rPr>
           <w:b/>
@@ -4566,6 +4406,7 @@
         </w:rPr>
         <w:t>FrontEnd</w:t>
       </w:r>
+      <w:proofErr w:type="spellEnd"/>
     </w:p>
     <w:p>
       <w:pPr>
@@ -4592,8 +4433,19 @@
           <w:sz w:val="24"/>
           <w:szCs w:val="24"/>
         </w:rPr>
-        <w:t>EJS: Express.js</w:t>
-      </w:r>
+        <w:t xml:space="preserve">React: </w:t>
+      </w:r>
+      <w:proofErr w:type="spellStart"/>
+      <w:r>
+        <w:rPr>
+          <w:bCs/>
+          <w:spacing w:val="-2"/>
+          <w:sz w:val="24"/>
+          <w:szCs w:val="24"/>
+        </w:rPr>
+        <w:t>Reactjs</w:t>
+      </w:r>
+      <w:proofErr w:type="spellEnd"/>
     </w:p>
     <w:p>
       <w:pPr>
@@ -4613,6 +4465,7 @@
           <w:szCs w:val="24"/>
         </w:rPr>
       </w:pPr>
+      <w:proofErr w:type="spellStart"/>
       <w:r>
         <w:rPr>
           <w:b/>
@@ -4622,6 +4475,7 @@
         </w:rPr>
         <w:t>BackEnd</w:t>
       </w:r>
+      <w:proofErr w:type="spellEnd"/>
     </w:p>
     <w:p>
       <w:pPr>
@@ -4676,8 +4530,19 @@
           <w:sz w:val="24"/>
           <w:szCs w:val="24"/>
         </w:rPr>
-        <w:t>JWT: jwt</w:t>
-      </w:r>
+        <w:t xml:space="preserve">JWT: </w:t>
+      </w:r>
+      <w:proofErr w:type="spellStart"/>
+      <w:r>
+        <w:rPr>
+          <w:bCs/>
+          <w:spacing w:val="-2"/>
+          <w:sz w:val="24"/>
+          <w:szCs w:val="24"/>
+        </w:rPr>
+        <w:t>jwt</w:t>
+      </w:r>
+      <w:proofErr w:type="spellEnd"/>
     </w:p>
     <w:p>
       <w:pPr>
@@ -4697,6 +4562,7 @@
           <w:szCs w:val="24"/>
         </w:rPr>
       </w:pPr>
+      <w:proofErr w:type="spellStart"/>
       <w:r>
         <w:rPr>
           <w:b/>
@@ -4706,6 +4572,7 @@
         </w:rPr>
         <w:t>DataBase</w:t>
       </w:r>
+      <w:proofErr w:type="spellEnd"/>
     </w:p>
     <w:p>
       <w:pPr>
@@ -4746,6 +4613,594 @@
         <w:jc w:val="both"/>
         <w:rPr>
           <w:sz w:val="24"/>
+        </w:rPr>
+      </w:pPr>
+    </w:p>
+    <w:p>
+      <w:pPr>
+        <w:pStyle w:val="ListParagraph"/>
+        <w:tabs>
+          <w:tab w:val="left" w:pos="1085"/>
+        </w:tabs>
+        <w:spacing w:line="259" w:lineRule="auto"/>
+        <w:ind w:left="1440" w:right="103" w:firstLine="0"/>
+        <w:jc w:val="both"/>
+        <w:rPr>
+          <w:sz w:val="24"/>
+        </w:rPr>
+      </w:pPr>
+    </w:p>
+    <w:p>
+      <w:pPr>
+        <w:pStyle w:val="ListParagraph"/>
+        <w:tabs>
+          <w:tab w:val="left" w:pos="1085"/>
+        </w:tabs>
+        <w:spacing w:line="259" w:lineRule="auto"/>
+        <w:ind w:left="1440" w:right="103" w:firstLine="0"/>
+        <w:jc w:val="both"/>
+        <w:rPr>
+          <w:sz w:val="24"/>
+        </w:rPr>
+      </w:pPr>
+    </w:p>
+    <w:p>
+      <w:pPr>
+        <w:pStyle w:val="ListParagraph"/>
+        <w:tabs>
+          <w:tab w:val="left" w:pos="1085"/>
+        </w:tabs>
+        <w:spacing w:line="259" w:lineRule="auto"/>
+        <w:ind w:left="1440" w:right="103" w:firstLine="0"/>
+        <w:jc w:val="both"/>
+        <w:rPr>
+          <w:sz w:val="24"/>
+        </w:rPr>
+      </w:pPr>
+    </w:p>
+    <w:p>
+      <w:pPr>
+        <w:pStyle w:val="ListParagraph"/>
+        <w:tabs>
+          <w:tab w:val="left" w:pos="1085"/>
+        </w:tabs>
+        <w:spacing w:line="259" w:lineRule="auto"/>
+        <w:ind w:left="1440" w:right="103" w:firstLine="0"/>
+        <w:jc w:val="both"/>
+        <w:rPr>
+          <w:sz w:val="24"/>
+        </w:rPr>
+      </w:pPr>
+    </w:p>
+    <w:p>
+      <w:pPr>
+        <w:pStyle w:val="ListParagraph"/>
+        <w:tabs>
+          <w:tab w:val="left" w:pos="1085"/>
+        </w:tabs>
+        <w:spacing w:line="259" w:lineRule="auto"/>
+        <w:ind w:left="1440" w:right="103" w:firstLine="0"/>
+        <w:jc w:val="both"/>
+        <w:rPr>
+          <w:sz w:val="24"/>
+        </w:rPr>
+      </w:pPr>
+    </w:p>
+    <w:p>
+      <w:pPr>
+        <w:pStyle w:val="ListParagraph"/>
+        <w:tabs>
+          <w:tab w:val="left" w:pos="1085"/>
+        </w:tabs>
+        <w:spacing w:line="259" w:lineRule="auto"/>
+        <w:ind w:left="1440" w:right="103" w:firstLine="0"/>
+        <w:jc w:val="both"/>
+        <w:rPr>
+          <w:sz w:val="24"/>
+        </w:rPr>
+      </w:pPr>
+    </w:p>
+    <w:p>
+      <w:pPr>
+        <w:pStyle w:val="ListParagraph"/>
+        <w:tabs>
+          <w:tab w:val="left" w:pos="1085"/>
+        </w:tabs>
+        <w:spacing w:line="259" w:lineRule="auto"/>
+        <w:ind w:left="1440" w:right="103" w:firstLine="0"/>
+        <w:jc w:val="both"/>
+        <w:rPr>
+          <w:sz w:val="24"/>
+        </w:rPr>
+      </w:pPr>
+    </w:p>
+    <w:p>
+      <w:pPr>
+        <w:pStyle w:val="ListParagraph"/>
+        <w:tabs>
+          <w:tab w:val="left" w:pos="1085"/>
+        </w:tabs>
+        <w:spacing w:line="259" w:lineRule="auto"/>
+        <w:ind w:left="1440" w:right="103" w:firstLine="0"/>
+        <w:jc w:val="both"/>
+        <w:rPr>
+          <w:sz w:val="24"/>
+        </w:rPr>
+      </w:pPr>
+    </w:p>
+    <w:p>
+      <w:pPr>
+        <w:pStyle w:val="ListParagraph"/>
+        <w:tabs>
+          <w:tab w:val="left" w:pos="1085"/>
+        </w:tabs>
+        <w:spacing w:line="259" w:lineRule="auto"/>
+        <w:ind w:left="1440" w:right="103" w:firstLine="0"/>
+        <w:jc w:val="both"/>
+        <w:rPr>
+          <w:sz w:val="24"/>
+        </w:rPr>
+      </w:pPr>
+    </w:p>
+    <w:p>
+      <w:pPr>
+        <w:pStyle w:val="ListParagraph"/>
+        <w:tabs>
+          <w:tab w:val="left" w:pos="1085"/>
+        </w:tabs>
+        <w:spacing w:line="259" w:lineRule="auto"/>
+        <w:ind w:left="1440" w:right="103" w:firstLine="0"/>
+        <w:jc w:val="both"/>
+        <w:rPr>
+          <w:sz w:val="24"/>
+        </w:rPr>
+      </w:pPr>
+    </w:p>
+    <w:p>
+      <w:pPr>
+        <w:pStyle w:val="ListParagraph"/>
+        <w:tabs>
+          <w:tab w:val="left" w:pos="961"/>
+        </w:tabs>
+        <w:spacing w:before="1"/>
+        <w:ind w:firstLine="0"/>
+        <w:jc w:val="both"/>
+        <w:rPr>
+          <w:b/>
+          <w:sz w:val="28"/>
+          <w:szCs w:val="28"/>
+        </w:rPr>
+      </w:pPr>
+    </w:p>
+    <w:p>
+      <w:pPr>
+        <w:pStyle w:val="ListParagraph"/>
+        <w:numPr>
+          <w:ilvl w:val="0"/>
+          <w:numId w:val="4"/>
+        </w:numPr>
+        <w:tabs>
+          <w:tab w:val="left" w:pos="961"/>
+        </w:tabs>
+        <w:spacing w:before="1"/>
+        <w:ind w:hanging="350"/>
+        <w:jc w:val="both"/>
+        <w:rPr>
+          <w:b/>
+          <w:sz w:val="28"/>
+          <w:szCs w:val="28"/>
+        </w:rPr>
+      </w:pPr>
+      <w:r>
+        <w:rPr>
+          <w:b/>
+          <w:sz w:val="28"/>
+          <w:szCs w:val="28"/>
+        </w:rPr>
+        <w:t>Features</w:t>
+      </w:r>
+    </w:p>
+    <w:p>
+      <w:pPr>
+        <w:pStyle w:val="ListParagraph"/>
+        <w:numPr>
+          <w:ilvl w:val="1"/>
+          <w:numId w:val="4"/>
+        </w:numPr>
+        <w:tabs>
+          <w:tab w:val="left" w:pos="961"/>
+        </w:tabs>
+        <w:spacing w:before="1"/>
+        <w:jc w:val="both"/>
+        <w:rPr>
+          <w:b/>
+          <w:sz w:val="24"/>
+          <w:szCs w:val="24"/>
+        </w:rPr>
+      </w:pPr>
+      <w:r>
+        <w:rPr>
+          <w:b/>
+          <w:sz w:val="24"/>
+          <w:szCs w:val="24"/>
+        </w:rPr>
+        <w:t>User (Patient) Interface</w:t>
+      </w:r>
+    </w:p>
+    <w:p>
+      <w:pPr>
+        <w:pStyle w:val="ListParagraph"/>
+        <w:numPr>
+          <w:ilvl w:val="0"/>
+          <w:numId w:val="21"/>
+        </w:numPr>
+        <w:tabs>
+          <w:tab w:val="left" w:pos="961"/>
+        </w:tabs>
+        <w:spacing w:before="1"/>
+        <w:jc w:val="both"/>
+        <w:rPr>
+          <w:bCs/>
+          <w:sz w:val="24"/>
+          <w:szCs w:val="24"/>
+        </w:rPr>
+      </w:pPr>
+      <w:r>
+        <w:rPr>
+          <w:bCs/>
+          <w:sz w:val="24"/>
+          <w:szCs w:val="24"/>
+        </w:rPr>
+        <w:t>Doctor Directory and Search</w:t>
+      </w:r>
+    </w:p>
+    <w:p>
+      <w:pPr>
+        <w:pStyle w:val="ListParagraph"/>
+        <w:numPr>
+          <w:ilvl w:val="0"/>
+          <w:numId w:val="21"/>
+        </w:numPr>
+        <w:tabs>
+          <w:tab w:val="left" w:pos="961"/>
+        </w:tabs>
+        <w:spacing w:before="1"/>
+        <w:jc w:val="both"/>
+        <w:rPr>
+          <w:bCs/>
+          <w:sz w:val="24"/>
+          <w:szCs w:val="24"/>
+        </w:rPr>
+      </w:pPr>
+      <w:r>
+        <w:rPr>
+          <w:bCs/>
+          <w:sz w:val="24"/>
+          <w:szCs w:val="24"/>
+        </w:rPr>
+        <w:t>Appointment Booking</w:t>
+      </w:r>
+    </w:p>
+    <w:p>
+      <w:pPr>
+        <w:pStyle w:val="ListParagraph"/>
+        <w:numPr>
+          <w:ilvl w:val="0"/>
+          <w:numId w:val="21"/>
+        </w:numPr>
+        <w:tabs>
+          <w:tab w:val="left" w:pos="961"/>
+        </w:tabs>
+        <w:spacing w:before="1"/>
+        <w:jc w:val="both"/>
+        <w:rPr>
+          <w:bCs/>
+          <w:sz w:val="24"/>
+          <w:szCs w:val="24"/>
+        </w:rPr>
+      </w:pPr>
+      <w:r>
+        <w:rPr>
+          <w:bCs/>
+          <w:sz w:val="24"/>
+          <w:szCs w:val="24"/>
+        </w:rPr>
+        <w:t>Appointment History</w:t>
+      </w:r>
+    </w:p>
+    <w:p>
+      <w:pPr>
+        <w:pStyle w:val="ListParagraph"/>
+        <w:tabs>
+          <w:tab w:val="left" w:pos="961"/>
+        </w:tabs>
+        <w:spacing w:before="1"/>
+        <w:ind w:left="1758" w:firstLine="0"/>
+        <w:jc w:val="both"/>
+        <w:rPr>
+          <w:bCs/>
+          <w:sz w:val="24"/>
+          <w:szCs w:val="24"/>
+        </w:rPr>
+      </w:pPr>
+    </w:p>
+    <w:p>
+      <w:pPr>
+        <w:pStyle w:val="ListParagraph"/>
+        <w:numPr>
+          <w:ilvl w:val="1"/>
+          <w:numId w:val="4"/>
+        </w:numPr>
+        <w:tabs>
+          <w:tab w:val="left" w:pos="961"/>
+        </w:tabs>
+        <w:spacing w:before="1"/>
+        <w:jc w:val="both"/>
+        <w:rPr>
+          <w:b/>
+          <w:sz w:val="24"/>
+          <w:szCs w:val="24"/>
+        </w:rPr>
+      </w:pPr>
+      <w:r>
+        <w:rPr>
+          <w:b/>
+          <w:sz w:val="24"/>
+          <w:szCs w:val="24"/>
+        </w:rPr>
+        <w:t>Admin Interface</w:t>
+      </w:r>
+    </w:p>
+    <w:p>
+      <w:pPr>
+        <w:pStyle w:val="ListParagraph"/>
+        <w:numPr>
+          <w:ilvl w:val="0"/>
+          <w:numId w:val="23"/>
+        </w:numPr>
+        <w:tabs>
+          <w:tab w:val="left" w:pos="961"/>
+        </w:tabs>
+        <w:spacing w:before="1"/>
+        <w:jc w:val="both"/>
+        <w:rPr>
+          <w:bCs/>
+          <w:sz w:val="24"/>
+          <w:szCs w:val="24"/>
+        </w:rPr>
+      </w:pPr>
+      <w:r>
+        <w:rPr>
+          <w:bCs/>
+          <w:sz w:val="24"/>
+          <w:szCs w:val="24"/>
+        </w:rPr>
+        <w:t>Doctor and Appointment Management</w:t>
+      </w:r>
+    </w:p>
+    <w:p>
+      <w:pPr>
+        <w:pStyle w:val="ListParagraph"/>
+        <w:numPr>
+          <w:ilvl w:val="0"/>
+          <w:numId w:val="23"/>
+        </w:numPr>
+        <w:tabs>
+          <w:tab w:val="left" w:pos="961"/>
+        </w:tabs>
+        <w:spacing w:before="1"/>
+        <w:jc w:val="both"/>
+        <w:rPr>
+          <w:bCs/>
+          <w:sz w:val="24"/>
+          <w:szCs w:val="24"/>
+        </w:rPr>
+      </w:pPr>
+      <w:r>
+        <w:rPr>
+          <w:bCs/>
+          <w:sz w:val="24"/>
+          <w:szCs w:val="24"/>
+        </w:rPr>
+        <w:t>Payment Management</w:t>
+      </w:r>
+    </w:p>
+    <w:p>
+      <w:pPr>
+        <w:pStyle w:val="ListParagraph"/>
+        <w:numPr>
+          <w:ilvl w:val="0"/>
+          <w:numId w:val="23"/>
+        </w:numPr>
+        <w:tabs>
+          <w:tab w:val="left" w:pos="961"/>
+        </w:tabs>
+        <w:spacing w:before="1"/>
+        <w:jc w:val="both"/>
+        <w:rPr>
+          <w:bCs/>
+          <w:sz w:val="24"/>
+          <w:szCs w:val="24"/>
+        </w:rPr>
+      </w:pPr>
+      <w:r>
+        <w:rPr>
+          <w:bCs/>
+          <w:sz w:val="24"/>
+          <w:szCs w:val="24"/>
+        </w:rPr>
+        <w:t>Reports</w:t>
+      </w:r>
+    </w:p>
+    <w:p>
+      <w:pPr>
+        <w:pStyle w:val="ListParagraph"/>
+        <w:tabs>
+          <w:tab w:val="left" w:pos="961"/>
+        </w:tabs>
+        <w:spacing w:before="1"/>
+        <w:ind w:left="1758" w:firstLine="0"/>
+        <w:jc w:val="both"/>
+        <w:rPr>
+          <w:bCs/>
+          <w:sz w:val="24"/>
+          <w:szCs w:val="24"/>
+        </w:rPr>
+      </w:pPr>
+    </w:p>
+    <w:p>
+      <w:pPr>
+        <w:pStyle w:val="ListParagraph"/>
+        <w:numPr>
+          <w:ilvl w:val="1"/>
+          <w:numId w:val="4"/>
+        </w:numPr>
+        <w:tabs>
+          <w:tab w:val="left" w:pos="961"/>
+        </w:tabs>
+        <w:spacing w:before="1"/>
+        <w:jc w:val="both"/>
+        <w:rPr>
+          <w:b/>
+          <w:sz w:val="24"/>
+          <w:szCs w:val="24"/>
+        </w:rPr>
+      </w:pPr>
+      <w:r>
+        <w:rPr>
+          <w:b/>
+          <w:sz w:val="24"/>
+          <w:szCs w:val="24"/>
+        </w:rPr>
+        <w:t>Doctor Profile Interface</w:t>
+      </w:r>
+    </w:p>
+    <w:p>
+      <w:pPr>
+        <w:pStyle w:val="ListParagraph"/>
+        <w:numPr>
+          <w:ilvl w:val="0"/>
+          <w:numId w:val="24"/>
+        </w:numPr>
+        <w:tabs>
+          <w:tab w:val="left" w:pos="961"/>
+        </w:tabs>
+        <w:spacing w:before="1"/>
+        <w:jc w:val="both"/>
+        <w:rPr>
+          <w:bCs/>
+          <w:sz w:val="24"/>
+          <w:szCs w:val="24"/>
+        </w:rPr>
+      </w:pPr>
+      <w:r>
+        <w:rPr>
+          <w:bCs/>
+          <w:sz w:val="24"/>
+          <w:szCs w:val="24"/>
+        </w:rPr>
+        <w:t>Profile Management</w:t>
+      </w:r>
+    </w:p>
+    <w:p>
+      <w:pPr>
+        <w:pStyle w:val="ListParagraph"/>
+        <w:numPr>
+          <w:ilvl w:val="0"/>
+          <w:numId w:val="24"/>
+        </w:numPr>
+        <w:tabs>
+          <w:tab w:val="left" w:pos="961"/>
+        </w:tabs>
+        <w:spacing w:before="1"/>
+        <w:jc w:val="both"/>
+        <w:rPr>
+          <w:bCs/>
+          <w:sz w:val="24"/>
+          <w:szCs w:val="24"/>
+        </w:rPr>
+      </w:pPr>
+      <w:r>
+        <w:rPr>
+          <w:bCs/>
+          <w:sz w:val="24"/>
+          <w:szCs w:val="24"/>
+        </w:rPr>
+        <w:t>Appointment Management</w:t>
+      </w:r>
+    </w:p>
+    <w:p>
+      <w:pPr>
+        <w:pStyle w:val="ListParagraph"/>
+        <w:numPr>
+          <w:ilvl w:val="0"/>
+          <w:numId w:val="24"/>
+        </w:numPr>
+        <w:tabs>
+          <w:tab w:val="left" w:pos="961"/>
+        </w:tabs>
+        <w:spacing w:before="1"/>
+        <w:jc w:val="both"/>
+        <w:rPr>
+          <w:bCs/>
+          <w:sz w:val="24"/>
+          <w:szCs w:val="24"/>
+        </w:rPr>
+      </w:pPr>
+      <w:r>
+        <w:rPr>
+          <w:bCs/>
+          <w:sz w:val="24"/>
+          <w:szCs w:val="24"/>
+        </w:rPr>
+        <w:t>Earnings overview</w:t>
+      </w:r>
+    </w:p>
+    <w:p>
+      <w:pPr>
+        <w:pStyle w:val="ListParagraph"/>
+        <w:tabs>
+          <w:tab w:val="left" w:pos="961"/>
+        </w:tabs>
+        <w:spacing w:before="1"/>
+        <w:ind w:left="1758" w:firstLine="0"/>
+        <w:jc w:val="both"/>
+        <w:rPr>
+          <w:bCs/>
+          <w:sz w:val="24"/>
+          <w:szCs w:val="24"/>
+        </w:rPr>
+      </w:pPr>
+    </w:p>
+    <w:p>
+      <w:pPr>
+        <w:pStyle w:val="ListParagraph"/>
+        <w:tabs>
+          <w:tab w:val="left" w:pos="961"/>
+        </w:tabs>
+        <w:spacing w:before="1"/>
+        <w:ind w:firstLine="0"/>
+        <w:jc w:val="both"/>
+        <w:rPr>
+          <w:b/>
+          <w:sz w:val="24"/>
+          <w:szCs w:val="24"/>
+        </w:rPr>
+      </w:pPr>
+    </w:p>
+    <w:p>
+      <w:pPr>
+        <w:pStyle w:val="ListParagraph"/>
+        <w:tabs>
+          <w:tab w:val="left" w:pos="961"/>
+        </w:tabs>
+        <w:spacing w:before="1"/>
+        <w:ind w:firstLine="0"/>
+        <w:jc w:val="both"/>
+        <w:rPr>
+          <w:b/>
+          <w:sz w:val="24"/>
+          <w:szCs w:val="24"/>
         </w:rPr>
       </w:pPr>
     </w:p>
@@ -5450,6 +5905,95 @@
     </w:lvl>
   </w:abstractNum>
   <w:abstractNum w:abstractNumId="2" w15:restartNumberingAfterBreak="0">
+    <w:nsid w:val="046B1E1C"/>
+    <w:multiLevelType w:val="hybridMultilevel"/>
+    <w:tmpl w:val="265E4294"/>
+    <w:lvl w:ilvl="0" w:tplc="FDF660DA">
+      <w:start w:val="1"/>
+      <w:numFmt w:val="decimal"/>
+      <w:lvlText w:val="%1."/>
+      <w:lvlJc w:val="left"/>
+      <w:pPr>
+        <w:ind w:left="1758" w:hanging="360"/>
+      </w:pPr>
+      <w:rPr>
+        <w:rFonts w:hint="default"/>
+      </w:rPr>
+    </w:lvl>
+    <w:lvl w:ilvl="1" w:tplc="40090019" w:tentative="1">
+      <w:start w:val="1"/>
+      <w:numFmt w:val="lowerLetter"/>
+      <w:lvlText w:val="%2."/>
+      <w:lvlJc w:val="left"/>
+      <w:pPr>
+        <w:ind w:left="2478" w:hanging="360"/>
+      </w:pPr>
+    </w:lvl>
+    <w:lvl w:ilvl="2" w:tplc="4009001B" w:tentative="1">
+      <w:start w:val="1"/>
+      <w:numFmt w:val="lowerRoman"/>
+      <w:lvlText w:val="%3."/>
+      <w:lvlJc w:val="right"/>
+      <w:pPr>
+        <w:ind w:left="3198" w:hanging="180"/>
+      </w:pPr>
+    </w:lvl>
+    <w:lvl w:ilvl="3" w:tplc="4009000F" w:tentative="1">
+      <w:start w:val="1"/>
+      <w:numFmt w:val="decimal"/>
+      <w:lvlText w:val="%4."/>
+      <w:lvlJc w:val="left"/>
+      <w:pPr>
+        <w:ind w:left="3918" w:hanging="360"/>
+      </w:pPr>
+    </w:lvl>
+    <w:lvl w:ilvl="4" w:tplc="40090019" w:tentative="1">
+      <w:start w:val="1"/>
+      <w:numFmt w:val="lowerLetter"/>
+      <w:lvlText w:val="%5."/>
+      <w:lvlJc w:val="left"/>
+      <w:pPr>
+        <w:ind w:left="4638" w:hanging="360"/>
+      </w:pPr>
+    </w:lvl>
+    <w:lvl w:ilvl="5" w:tplc="4009001B" w:tentative="1">
+      <w:start w:val="1"/>
+      <w:numFmt w:val="lowerRoman"/>
+      <w:lvlText w:val="%6."/>
+      <w:lvlJc w:val="right"/>
+      <w:pPr>
+        <w:ind w:left="5358" w:hanging="180"/>
+      </w:pPr>
+    </w:lvl>
+    <w:lvl w:ilvl="6" w:tplc="4009000F" w:tentative="1">
+      <w:start w:val="1"/>
+      <w:numFmt w:val="decimal"/>
+      <w:lvlText w:val="%7."/>
+      <w:lvlJc w:val="left"/>
+      <w:pPr>
+        <w:ind w:left="6078" w:hanging="360"/>
+      </w:pPr>
+    </w:lvl>
+    <w:lvl w:ilvl="7" w:tplc="40090019" w:tentative="1">
+      <w:start w:val="1"/>
+      <w:numFmt w:val="lowerLetter"/>
+      <w:lvlText w:val="%8."/>
+      <w:lvlJc w:val="left"/>
+      <w:pPr>
+        <w:ind w:left="6798" w:hanging="360"/>
+      </w:pPr>
+    </w:lvl>
+    <w:lvl w:ilvl="8" w:tplc="4009001B" w:tentative="1">
+      <w:start w:val="1"/>
+      <w:numFmt w:val="lowerRoman"/>
+      <w:lvlText w:val="%9."/>
+      <w:lvlJc w:val="right"/>
+      <w:pPr>
+        <w:ind w:left="7518" w:hanging="180"/>
+      </w:pPr>
+    </w:lvl>
+  </w:abstractNum>
+  <w:abstractNum w:abstractNumId="3" w15:restartNumberingAfterBreak="0">
     <w:nsid w:val="09D617EB"/>
     <w:multiLevelType w:val="hybridMultilevel"/>
     <w:tmpl w:val="DE1EBE4E"/>
@@ -5538,7 +6082,7 @@
       </w:pPr>
     </w:lvl>
   </w:abstractNum>
-  <w:abstractNum w:abstractNumId="3" w15:restartNumberingAfterBreak="0">
+  <w:abstractNum w:abstractNumId="4" w15:restartNumberingAfterBreak="0">
     <w:nsid w:val="13387FF7"/>
     <w:multiLevelType w:val="hybridMultilevel"/>
     <w:tmpl w:val="F6248C78"/>
@@ -5659,7 +6203,96 @@
       </w:rPr>
     </w:lvl>
   </w:abstractNum>
-  <w:abstractNum w:abstractNumId="4" w15:restartNumberingAfterBreak="0">
+  <w:abstractNum w:abstractNumId="5" w15:restartNumberingAfterBreak="0">
+    <w:nsid w:val="15691B6B"/>
+    <w:multiLevelType w:val="hybridMultilevel"/>
+    <w:tmpl w:val="D5584460"/>
+    <w:lvl w:ilvl="0" w:tplc="1A4C19FA">
+      <w:start w:val="1"/>
+      <w:numFmt w:val="decimal"/>
+      <w:lvlText w:val="%1."/>
+      <w:lvlJc w:val="left"/>
+      <w:pPr>
+        <w:ind w:left="1758" w:hanging="360"/>
+      </w:pPr>
+      <w:rPr>
+        <w:rFonts w:hint="default"/>
+      </w:rPr>
+    </w:lvl>
+    <w:lvl w:ilvl="1" w:tplc="40090019" w:tentative="1">
+      <w:start w:val="1"/>
+      <w:numFmt w:val="lowerLetter"/>
+      <w:lvlText w:val="%2."/>
+      <w:lvlJc w:val="left"/>
+      <w:pPr>
+        <w:ind w:left="2478" w:hanging="360"/>
+      </w:pPr>
+    </w:lvl>
+    <w:lvl w:ilvl="2" w:tplc="4009001B" w:tentative="1">
+      <w:start w:val="1"/>
+      <w:numFmt w:val="lowerRoman"/>
+      <w:lvlText w:val="%3."/>
+      <w:lvlJc w:val="right"/>
+      <w:pPr>
+        <w:ind w:left="3198" w:hanging="180"/>
+      </w:pPr>
+    </w:lvl>
+    <w:lvl w:ilvl="3" w:tplc="4009000F" w:tentative="1">
+      <w:start w:val="1"/>
+      <w:numFmt w:val="decimal"/>
+      <w:lvlText w:val="%4."/>
+      <w:lvlJc w:val="left"/>
+      <w:pPr>
+        <w:ind w:left="3918" w:hanging="360"/>
+      </w:pPr>
+    </w:lvl>
+    <w:lvl w:ilvl="4" w:tplc="40090019" w:tentative="1">
+      <w:start w:val="1"/>
+      <w:numFmt w:val="lowerLetter"/>
+      <w:lvlText w:val="%5."/>
+      <w:lvlJc w:val="left"/>
+      <w:pPr>
+        <w:ind w:left="4638" w:hanging="360"/>
+      </w:pPr>
+    </w:lvl>
+    <w:lvl w:ilvl="5" w:tplc="4009001B" w:tentative="1">
+      <w:start w:val="1"/>
+      <w:numFmt w:val="lowerRoman"/>
+      <w:lvlText w:val="%6."/>
+      <w:lvlJc w:val="right"/>
+      <w:pPr>
+        <w:ind w:left="5358" w:hanging="180"/>
+      </w:pPr>
+    </w:lvl>
+    <w:lvl w:ilvl="6" w:tplc="4009000F" w:tentative="1">
+      <w:start w:val="1"/>
+      <w:numFmt w:val="decimal"/>
+      <w:lvlText w:val="%7."/>
+      <w:lvlJc w:val="left"/>
+      <w:pPr>
+        <w:ind w:left="6078" w:hanging="360"/>
+      </w:pPr>
+    </w:lvl>
+    <w:lvl w:ilvl="7" w:tplc="40090019" w:tentative="1">
+      <w:start w:val="1"/>
+      <w:numFmt w:val="lowerLetter"/>
+      <w:lvlText w:val="%8."/>
+      <w:lvlJc w:val="left"/>
+      <w:pPr>
+        <w:ind w:left="6798" w:hanging="360"/>
+      </w:pPr>
+    </w:lvl>
+    <w:lvl w:ilvl="8" w:tplc="4009001B" w:tentative="1">
+      <w:start w:val="1"/>
+      <w:numFmt w:val="lowerRoman"/>
+      <w:lvlText w:val="%9."/>
+      <w:lvlJc w:val="right"/>
+      <w:pPr>
+        <w:ind w:left="7518" w:hanging="180"/>
+      </w:pPr>
+    </w:lvl>
+  </w:abstractNum>
+  <w:abstractNum w:abstractNumId="6" w15:restartNumberingAfterBreak="0">
     <w:nsid w:val="15F17F4E"/>
     <w:multiLevelType w:val="hybridMultilevel"/>
     <w:tmpl w:val="B7D4D110"/>
@@ -5748,7 +6381,96 @@
       </w:pPr>
     </w:lvl>
   </w:abstractNum>
-  <w:abstractNum w:abstractNumId="5" w15:restartNumberingAfterBreak="0">
+  <w:abstractNum w:abstractNumId="7" w15:restartNumberingAfterBreak="0">
+    <w:nsid w:val="17B23E0D"/>
+    <w:multiLevelType w:val="hybridMultilevel"/>
+    <w:tmpl w:val="781C36CA"/>
+    <w:lvl w:ilvl="0" w:tplc="E34EA77A">
+      <w:start w:val="1"/>
+      <w:numFmt w:val="decimal"/>
+      <w:lvlText w:val="%1."/>
+      <w:lvlJc w:val="left"/>
+      <w:pPr>
+        <w:ind w:left="1758" w:hanging="360"/>
+      </w:pPr>
+      <w:rPr>
+        <w:rFonts w:hint="default"/>
+      </w:rPr>
+    </w:lvl>
+    <w:lvl w:ilvl="1" w:tplc="40090019" w:tentative="1">
+      <w:start w:val="1"/>
+      <w:numFmt w:val="lowerLetter"/>
+      <w:lvlText w:val="%2."/>
+      <w:lvlJc w:val="left"/>
+      <w:pPr>
+        <w:ind w:left="2478" w:hanging="360"/>
+      </w:pPr>
+    </w:lvl>
+    <w:lvl w:ilvl="2" w:tplc="4009001B" w:tentative="1">
+      <w:start w:val="1"/>
+      <w:numFmt w:val="lowerRoman"/>
+      <w:lvlText w:val="%3."/>
+      <w:lvlJc w:val="right"/>
+      <w:pPr>
+        <w:ind w:left="3198" w:hanging="180"/>
+      </w:pPr>
+    </w:lvl>
+    <w:lvl w:ilvl="3" w:tplc="4009000F" w:tentative="1">
+      <w:start w:val="1"/>
+      <w:numFmt w:val="decimal"/>
+      <w:lvlText w:val="%4."/>
+      <w:lvlJc w:val="left"/>
+      <w:pPr>
+        <w:ind w:left="3918" w:hanging="360"/>
+      </w:pPr>
+    </w:lvl>
+    <w:lvl w:ilvl="4" w:tplc="40090019" w:tentative="1">
+      <w:start w:val="1"/>
+      <w:numFmt w:val="lowerLetter"/>
+      <w:lvlText w:val="%5."/>
+      <w:lvlJc w:val="left"/>
+      <w:pPr>
+        <w:ind w:left="4638" w:hanging="360"/>
+      </w:pPr>
+    </w:lvl>
+    <w:lvl w:ilvl="5" w:tplc="4009001B" w:tentative="1">
+      <w:start w:val="1"/>
+      <w:numFmt w:val="lowerRoman"/>
+      <w:lvlText w:val="%6."/>
+      <w:lvlJc w:val="right"/>
+      <w:pPr>
+        <w:ind w:left="5358" w:hanging="180"/>
+      </w:pPr>
+    </w:lvl>
+    <w:lvl w:ilvl="6" w:tplc="4009000F" w:tentative="1">
+      <w:start w:val="1"/>
+      <w:numFmt w:val="decimal"/>
+      <w:lvlText w:val="%7."/>
+      <w:lvlJc w:val="left"/>
+      <w:pPr>
+        <w:ind w:left="6078" w:hanging="360"/>
+      </w:pPr>
+    </w:lvl>
+    <w:lvl w:ilvl="7" w:tplc="40090019" w:tentative="1">
+      <w:start w:val="1"/>
+      <w:numFmt w:val="lowerLetter"/>
+      <w:lvlText w:val="%8."/>
+      <w:lvlJc w:val="left"/>
+      <w:pPr>
+        <w:ind w:left="6798" w:hanging="360"/>
+      </w:pPr>
+    </w:lvl>
+    <w:lvl w:ilvl="8" w:tplc="4009001B" w:tentative="1">
+      <w:start w:val="1"/>
+      <w:numFmt w:val="lowerRoman"/>
+      <w:lvlText w:val="%9."/>
+      <w:lvlJc w:val="right"/>
+      <w:pPr>
+        <w:ind w:left="7518" w:hanging="180"/>
+      </w:pPr>
+    </w:lvl>
+  </w:abstractNum>
+  <w:abstractNum w:abstractNumId="8" w15:restartNumberingAfterBreak="0">
     <w:nsid w:val="1A9C12D4"/>
     <w:multiLevelType w:val="hybridMultilevel"/>
     <w:tmpl w:val="6742E5B0"/>
@@ -5837,7 +6559,96 @@
       </w:pPr>
     </w:lvl>
   </w:abstractNum>
-  <w:abstractNum w:abstractNumId="6" w15:restartNumberingAfterBreak="0">
+  <w:abstractNum w:abstractNumId="9" w15:restartNumberingAfterBreak="0">
+    <w:nsid w:val="22F53AC3"/>
+    <w:multiLevelType w:val="hybridMultilevel"/>
+    <w:tmpl w:val="0DE0B2BA"/>
+    <w:lvl w:ilvl="0" w:tplc="ACA486CE">
+      <w:start w:val="1"/>
+      <w:numFmt w:val="decimal"/>
+      <w:lvlText w:val="%1."/>
+      <w:lvlJc w:val="left"/>
+      <w:pPr>
+        <w:ind w:left="1758" w:hanging="360"/>
+      </w:pPr>
+      <w:rPr>
+        <w:rFonts w:hint="default"/>
+      </w:rPr>
+    </w:lvl>
+    <w:lvl w:ilvl="1" w:tplc="40090019">
+      <w:start w:val="1"/>
+      <w:numFmt w:val="lowerLetter"/>
+      <w:lvlText w:val="%2."/>
+      <w:lvlJc w:val="left"/>
+      <w:pPr>
+        <w:ind w:left="2478" w:hanging="360"/>
+      </w:pPr>
+    </w:lvl>
+    <w:lvl w:ilvl="2" w:tplc="4009001B" w:tentative="1">
+      <w:start w:val="1"/>
+      <w:numFmt w:val="lowerRoman"/>
+      <w:lvlText w:val="%3."/>
+      <w:lvlJc w:val="right"/>
+      <w:pPr>
+        <w:ind w:left="3198" w:hanging="180"/>
+      </w:pPr>
+    </w:lvl>
+    <w:lvl w:ilvl="3" w:tplc="4009000F" w:tentative="1">
+      <w:start w:val="1"/>
+      <w:numFmt w:val="decimal"/>
+      <w:lvlText w:val="%4."/>
+      <w:lvlJc w:val="left"/>
+      <w:pPr>
+        <w:ind w:left="3918" w:hanging="360"/>
+      </w:pPr>
+    </w:lvl>
+    <w:lvl w:ilvl="4" w:tplc="40090019" w:tentative="1">
+      <w:start w:val="1"/>
+      <w:numFmt w:val="lowerLetter"/>
+      <w:lvlText w:val="%5."/>
+      <w:lvlJc w:val="left"/>
+      <w:pPr>
+        <w:ind w:left="4638" w:hanging="360"/>
+      </w:pPr>
+    </w:lvl>
+    <w:lvl w:ilvl="5" w:tplc="4009001B" w:tentative="1">
+      <w:start w:val="1"/>
+      <w:numFmt w:val="lowerRoman"/>
+      <w:lvlText w:val="%6."/>
+      <w:lvlJc w:val="right"/>
+      <w:pPr>
+        <w:ind w:left="5358" w:hanging="180"/>
+      </w:pPr>
+    </w:lvl>
+    <w:lvl w:ilvl="6" w:tplc="4009000F" w:tentative="1">
+      <w:start w:val="1"/>
+      <w:numFmt w:val="decimal"/>
+      <w:lvlText w:val="%7."/>
+      <w:lvlJc w:val="left"/>
+      <w:pPr>
+        <w:ind w:left="6078" w:hanging="360"/>
+      </w:pPr>
+    </w:lvl>
+    <w:lvl w:ilvl="7" w:tplc="40090019" w:tentative="1">
+      <w:start w:val="1"/>
+      <w:numFmt w:val="lowerLetter"/>
+      <w:lvlText w:val="%8."/>
+      <w:lvlJc w:val="left"/>
+      <w:pPr>
+        <w:ind w:left="6798" w:hanging="360"/>
+      </w:pPr>
+    </w:lvl>
+    <w:lvl w:ilvl="8" w:tplc="4009001B" w:tentative="1">
+      <w:start w:val="1"/>
+      <w:numFmt w:val="lowerRoman"/>
+      <w:lvlText w:val="%9."/>
+      <w:lvlJc w:val="right"/>
+      <w:pPr>
+        <w:ind w:left="7518" w:hanging="180"/>
+      </w:pPr>
+    </w:lvl>
+  </w:abstractNum>
+  <w:abstractNum w:abstractNumId="10" w15:restartNumberingAfterBreak="0">
     <w:nsid w:val="28994165"/>
     <w:multiLevelType w:val="hybridMultilevel"/>
     <w:tmpl w:val="1B84E75E"/>
@@ -5950,7 +6761,7 @@
       </w:rPr>
     </w:lvl>
   </w:abstractNum>
-  <w:abstractNum w:abstractNumId="7" w15:restartNumberingAfterBreak="0">
+  <w:abstractNum w:abstractNumId="11" w15:restartNumberingAfterBreak="0">
     <w:nsid w:val="2BF76A49"/>
     <w:multiLevelType w:val="hybridMultilevel"/>
     <w:tmpl w:val="995CF516"/>
@@ -6063,7 +6874,96 @@
       </w:rPr>
     </w:lvl>
   </w:abstractNum>
-  <w:abstractNum w:abstractNumId="8" w15:restartNumberingAfterBreak="0">
+  <w:abstractNum w:abstractNumId="12" w15:restartNumberingAfterBreak="0">
+    <w:nsid w:val="315251E2"/>
+    <w:multiLevelType w:val="hybridMultilevel"/>
+    <w:tmpl w:val="11F8D2EE"/>
+    <w:lvl w:ilvl="0" w:tplc="583EB960">
+      <w:start w:val="1"/>
+      <w:numFmt w:val="decimal"/>
+      <w:lvlText w:val="%1."/>
+      <w:lvlJc w:val="left"/>
+      <w:pPr>
+        <w:ind w:left="1758" w:hanging="360"/>
+      </w:pPr>
+      <w:rPr>
+        <w:rFonts w:hint="default"/>
+      </w:rPr>
+    </w:lvl>
+    <w:lvl w:ilvl="1" w:tplc="40090019" w:tentative="1">
+      <w:start w:val="1"/>
+      <w:numFmt w:val="lowerLetter"/>
+      <w:lvlText w:val="%2."/>
+      <w:lvlJc w:val="left"/>
+      <w:pPr>
+        <w:ind w:left="2478" w:hanging="360"/>
+      </w:pPr>
+    </w:lvl>
+    <w:lvl w:ilvl="2" w:tplc="4009001B" w:tentative="1">
+      <w:start w:val="1"/>
+      <w:numFmt w:val="lowerRoman"/>
+      <w:lvlText w:val="%3."/>
+      <w:lvlJc w:val="right"/>
+      <w:pPr>
+        <w:ind w:left="3198" w:hanging="180"/>
+      </w:pPr>
+    </w:lvl>
+    <w:lvl w:ilvl="3" w:tplc="4009000F" w:tentative="1">
+      <w:start w:val="1"/>
+      <w:numFmt w:val="decimal"/>
+      <w:lvlText w:val="%4."/>
+      <w:lvlJc w:val="left"/>
+      <w:pPr>
+        <w:ind w:left="3918" w:hanging="360"/>
+      </w:pPr>
+    </w:lvl>
+    <w:lvl w:ilvl="4" w:tplc="40090019" w:tentative="1">
+      <w:start w:val="1"/>
+      <w:numFmt w:val="lowerLetter"/>
+      <w:lvlText w:val="%5."/>
+      <w:lvlJc w:val="left"/>
+      <w:pPr>
+        <w:ind w:left="4638" w:hanging="360"/>
+      </w:pPr>
+    </w:lvl>
+    <w:lvl w:ilvl="5" w:tplc="4009001B" w:tentative="1">
+      <w:start w:val="1"/>
+      <w:numFmt w:val="lowerRoman"/>
+      <w:lvlText w:val="%6."/>
+      <w:lvlJc w:val="right"/>
+      <w:pPr>
+        <w:ind w:left="5358" w:hanging="180"/>
+      </w:pPr>
+    </w:lvl>
+    <w:lvl w:ilvl="6" w:tplc="4009000F" w:tentative="1">
+      <w:start w:val="1"/>
+      <w:numFmt w:val="decimal"/>
+      <w:lvlText w:val="%7."/>
+      <w:lvlJc w:val="left"/>
+      <w:pPr>
+        <w:ind w:left="6078" w:hanging="360"/>
+      </w:pPr>
+    </w:lvl>
+    <w:lvl w:ilvl="7" w:tplc="40090019" w:tentative="1">
+      <w:start w:val="1"/>
+      <w:numFmt w:val="lowerLetter"/>
+      <w:lvlText w:val="%8."/>
+      <w:lvlJc w:val="left"/>
+      <w:pPr>
+        <w:ind w:left="6798" w:hanging="360"/>
+      </w:pPr>
+    </w:lvl>
+    <w:lvl w:ilvl="8" w:tplc="4009001B" w:tentative="1">
+      <w:start w:val="1"/>
+      <w:numFmt w:val="lowerRoman"/>
+      <w:lvlText w:val="%9."/>
+      <w:lvlJc w:val="right"/>
+      <w:pPr>
+        <w:ind w:left="7518" w:hanging="180"/>
+      </w:pPr>
+    </w:lvl>
+  </w:abstractNum>
+  <w:abstractNum w:abstractNumId="13" w15:restartNumberingAfterBreak="0">
     <w:nsid w:val="36B2138F"/>
     <w:multiLevelType w:val="hybridMultilevel"/>
     <w:tmpl w:val="4EE07C76"/>
@@ -6153,7 +7053,7 @@
       </w:pPr>
     </w:lvl>
   </w:abstractNum>
-  <w:abstractNum w:abstractNumId="9" w15:restartNumberingAfterBreak="0">
+  <w:abstractNum w:abstractNumId="14" w15:restartNumberingAfterBreak="0">
     <w:nsid w:val="36D11D7D"/>
     <w:multiLevelType w:val="hybridMultilevel"/>
     <w:tmpl w:val="8B5E2710"/>
@@ -6266,7 +7166,7 @@
       </w:rPr>
     </w:lvl>
   </w:abstractNum>
-  <w:abstractNum w:abstractNumId="10" w15:restartNumberingAfterBreak="0">
+  <w:abstractNum w:abstractNumId="15" w15:restartNumberingAfterBreak="0">
     <w:nsid w:val="47281614"/>
     <w:multiLevelType w:val="hybridMultilevel"/>
     <w:tmpl w:val="D1BA50F6"/>
@@ -6355,7 +7255,7 @@
       </w:pPr>
     </w:lvl>
   </w:abstractNum>
-  <w:abstractNum w:abstractNumId="11" w15:restartNumberingAfterBreak="0">
+  <w:abstractNum w:abstractNumId="16" w15:restartNumberingAfterBreak="0">
     <w:nsid w:val="4BD573FF"/>
     <w:multiLevelType w:val="hybridMultilevel"/>
     <w:tmpl w:val="BDEA3114"/>
@@ -6480,7 +7380,7 @@
       </w:rPr>
     </w:lvl>
   </w:abstractNum>
-  <w:abstractNum w:abstractNumId="12" w15:restartNumberingAfterBreak="0">
+  <w:abstractNum w:abstractNumId="17" w15:restartNumberingAfterBreak="0">
     <w:nsid w:val="4CAB7324"/>
     <w:multiLevelType w:val="hybridMultilevel"/>
     <w:tmpl w:val="3B023708"/>
@@ -6593,7 +7493,7 @@
       </w:rPr>
     </w:lvl>
   </w:abstractNum>
-  <w:abstractNum w:abstractNumId="13" w15:restartNumberingAfterBreak="0">
+  <w:abstractNum w:abstractNumId="18" w15:restartNumberingAfterBreak="0">
     <w:nsid w:val="51E15ACA"/>
     <w:multiLevelType w:val="hybridMultilevel"/>
     <w:tmpl w:val="E74CE2BE"/>
@@ -6682,7 +7582,7 @@
       </w:pPr>
     </w:lvl>
   </w:abstractNum>
-  <w:abstractNum w:abstractNumId="14" w15:restartNumberingAfterBreak="0">
+  <w:abstractNum w:abstractNumId="19" w15:restartNumberingAfterBreak="0">
     <w:nsid w:val="554F0DE4"/>
     <w:multiLevelType w:val="hybridMultilevel"/>
     <w:tmpl w:val="4ED47A4E"/>
@@ -6771,7 +7671,7 @@
       </w:pPr>
     </w:lvl>
   </w:abstractNum>
-  <w:abstractNum w:abstractNumId="15" w15:restartNumberingAfterBreak="0">
+  <w:abstractNum w:abstractNumId="20" w15:restartNumberingAfterBreak="0">
     <w:nsid w:val="59097FEB"/>
     <w:multiLevelType w:val="hybridMultilevel"/>
     <w:tmpl w:val="47FE5ECA"/>
@@ -6860,7 +7760,7 @@
       </w:pPr>
     </w:lvl>
   </w:abstractNum>
-  <w:abstractNum w:abstractNumId="16" w15:restartNumberingAfterBreak="0">
+  <w:abstractNum w:abstractNumId="21" w15:restartNumberingAfterBreak="0">
     <w:nsid w:val="6C973D3C"/>
     <w:multiLevelType w:val="hybridMultilevel"/>
     <w:tmpl w:val="DC56843E"/>
@@ -6981,7 +7881,7 @@
       </w:rPr>
     </w:lvl>
   </w:abstractNum>
-  <w:abstractNum w:abstractNumId="17" w15:restartNumberingAfterBreak="0">
+  <w:abstractNum w:abstractNumId="22" w15:restartNumberingAfterBreak="0">
     <w:nsid w:val="75F7504F"/>
     <w:multiLevelType w:val="hybridMultilevel"/>
     <w:tmpl w:val="67045DD6"/>
@@ -7102,7 +8002,7 @@
       </w:rPr>
     </w:lvl>
   </w:abstractNum>
-  <w:abstractNum w:abstractNumId="18" w15:restartNumberingAfterBreak="0">
+  <w:abstractNum w:abstractNumId="23" w15:restartNumberingAfterBreak="0">
     <w:nsid w:val="7D602B50"/>
     <w:multiLevelType w:val="hybridMultilevel"/>
     <w:tmpl w:val="8A0EE1F6"/>
@@ -7192,61 +8092,76 @@
     </w:lvl>
   </w:abstractNum>
   <w:num w:numId="1" w16cid:durableId="832526809">
-    <w:abstractNumId w:val="17"/>
+    <w:abstractNumId w:val="22"/>
   </w:num>
   <w:num w:numId="2" w16cid:durableId="449395332">
-    <w:abstractNumId w:val="3"/>
+    <w:abstractNumId w:val="4"/>
   </w:num>
   <w:num w:numId="3" w16cid:durableId="281964698">
+    <w:abstractNumId w:val="21"/>
+  </w:num>
+  <w:num w:numId="4" w16cid:durableId="604459595">
     <w:abstractNumId w:val="16"/>
   </w:num>
-  <w:num w:numId="4" w16cid:durableId="604459595">
+  <w:num w:numId="5" w16cid:durableId="1929536679">
+    <w:abstractNumId w:val="10"/>
+  </w:num>
+  <w:num w:numId="6" w16cid:durableId="2018338894">
+    <w:abstractNumId w:val="14"/>
+  </w:num>
+  <w:num w:numId="7" w16cid:durableId="1706060044">
     <w:abstractNumId w:val="11"/>
   </w:num>
-  <w:num w:numId="5" w16cid:durableId="1929536679">
-    <w:abstractNumId w:val="6"/>
-  </w:num>
-  <w:num w:numId="6" w16cid:durableId="2018338894">
-    <w:abstractNumId w:val="9"/>
-  </w:num>
-  <w:num w:numId="7" w16cid:durableId="1706060044">
-    <w:abstractNumId w:val="7"/>
-  </w:num>
   <w:num w:numId="8" w16cid:durableId="2074543461">
-    <w:abstractNumId w:val="12"/>
+    <w:abstractNumId w:val="17"/>
   </w:num>
   <w:num w:numId="9" w16cid:durableId="508714430">
     <w:abstractNumId w:val="0"/>
   </w:num>
   <w:num w:numId="10" w16cid:durableId="1117598607">
-    <w:abstractNumId w:val="13"/>
+    <w:abstractNumId w:val="18"/>
   </w:num>
   <w:num w:numId="11" w16cid:durableId="1050567240">
-    <w:abstractNumId w:val="4"/>
+    <w:abstractNumId w:val="6"/>
   </w:num>
   <w:num w:numId="12" w16cid:durableId="781221499">
-    <w:abstractNumId w:val="5"/>
+    <w:abstractNumId w:val="8"/>
   </w:num>
   <w:num w:numId="13" w16cid:durableId="1987320568">
-    <w:abstractNumId w:val="2"/>
+    <w:abstractNumId w:val="3"/>
   </w:num>
   <w:num w:numId="14" w16cid:durableId="660044651">
-    <w:abstractNumId w:val="10"/>
+    <w:abstractNumId w:val="15"/>
   </w:num>
   <w:num w:numId="15" w16cid:durableId="488055140">
-    <w:abstractNumId w:val="15"/>
+    <w:abstractNumId w:val="20"/>
   </w:num>
   <w:num w:numId="16" w16cid:durableId="1494492755">
     <w:abstractNumId w:val="1"/>
   </w:num>
   <w:num w:numId="17" w16cid:durableId="613290268">
-    <w:abstractNumId w:val="14"/>
+    <w:abstractNumId w:val="19"/>
   </w:num>
   <w:num w:numId="18" w16cid:durableId="2127309594">
-    <w:abstractNumId w:val="8"/>
+    <w:abstractNumId w:val="13"/>
   </w:num>
   <w:num w:numId="19" w16cid:durableId="894051251">
-    <w:abstractNumId w:val="18"/>
+    <w:abstractNumId w:val="23"/>
+  </w:num>
+  <w:num w:numId="20" w16cid:durableId="2084448413">
+    <w:abstractNumId w:val="9"/>
+  </w:num>
+  <w:num w:numId="21" w16cid:durableId="810748707">
+    <w:abstractNumId w:val="2"/>
+  </w:num>
+  <w:num w:numId="22" w16cid:durableId="1651401248">
+    <w:abstractNumId w:val="12"/>
+  </w:num>
+  <w:num w:numId="23" w16cid:durableId="265045165">
+    <w:abstractNumId w:val="7"/>
+  </w:num>
+  <w:num w:numId="24" w16cid:durableId="1027675290">
+    <w:abstractNumId w:val="5"/>
   </w:num>
 </w:numbering>
 </file>
@@ -7658,7 +8573,6 @@
   <w:style w:type="character" w:default="1" w:styleId="DefaultParagraphFont">
     <w:name w:val="Default Paragraph Font"/>
     <w:uiPriority w:val="1"/>
-    <w:semiHidden/>
     <w:unhideWhenUsed/>
   </w:style>
   <w:style w:type="table" w:default="1" w:styleId="TableNormal">
@@ -7795,6 +8709,36 @@
     <w:rsid w:val="007C06FF"/>
     <w:rPr>
       <w:rFonts w:ascii="Times New Roman" w:eastAsia="Times New Roman" w:hAnsi="Times New Roman" w:cs="Times New Roman"/>
+    </w:rPr>
+  </w:style>
+  <w:style w:type="paragraph" w:styleId="NormalWeb">
+    <w:name w:val="Normal (Web)"/>
+    <w:basedOn w:val="Normal"/>
+    <w:uiPriority w:val="99"/>
+    <w:semiHidden/>
+    <w:unhideWhenUsed/>
+    <w:rsid w:val="00B71676"/>
+    <w:pPr>
+      <w:widowControl/>
+      <w:autoSpaceDE/>
+      <w:autoSpaceDN/>
+      <w:spacing w:before="100" w:beforeAutospacing="1" w:after="100" w:afterAutospacing="1"/>
+    </w:pPr>
+    <w:rPr>
+      <w:sz w:val="24"/>
+      <w:szCs w:val="24"/>
+      <w:lang w:val="en-IN" w:eastAsia="en-IN"/>
+    </w:rPr>
+  </w:style>
+  <w:style w:type="character" w:styleId="Strong">
+    <w:name w:val="Strong"/>
+    <w:basedOn w:val="DefaultParagraphFont"/>
+    <w:uiPriority w:val="22"/>
+    <w:qFormat/>
+    <w:rsid w:val="00B71676"/>
+    <w:rPr>
+      <w:b/>
+      <w:bCs/>
     </w:rPr>
   </w:style>
 </w:styles>

</xml_diff>